<commit_message>
updated claim sheet include logger and detector component + pdf
</commit_message>
<xml_diff>
--- a/SyncSharpV2.0 Docs/[Team13][V2.0]ClaimSheet.docx
+++ b/SyncSharpV2.0 Docs/[Team13][V2.0]ClaimSheet.docx
@@ -8,6 +8,7 @@
           <w:rFonts w:asciiTheme="majorHAnsi" w:eastAsiaTheme="majorEastAsia" w:hAnsiTheme="majorHAnsi" w:cstheme="majorBidi"/>
           <w:sz w:val="72"/>
           <w:szCs w:val="72"/>
+          <w:lang w:val="en-SG"/>
         </w:rPr>
         <w:id w:val="39335602"/>
         <w:docPartObj>
@@ -20,7 +21,6 @@
           <w:rFonts w:asciiTheme="minorHAnsi" w:eastAsiaTheme="minorHAnsi" w:hAnsiTheme="minorHAnsi" w:cstheme="minorBidi"/>
           <w:sz w:val="22"/>
           <w:szCs w:val="22"/>
-          <w:lang w:val="en-SG"/>
         </w:rPr>
       </w:sdtEndPr>
       <w:sdtContent>
@@ -1625,12 +1625,14 @@
         </w:numPr>
         <w:spacing w:after="0"/>
         <w:rPr>
-          <w:sz w:val="24"/>
-          <w:szCs w:val="24"/>
-        </w:rPr>
-      </w:pPr>
-      <w:r>
-        <w:rPr>
+          <w:b/>
+          <w:sz w:val="24"/>
+          <w:szCs w:val="24"/>
+        </w:rPr>
+      </w:pPr>
+      <w:r>
+        <w:rPr>
+          <w:b/>
           <w:sz w:val="24"/>
           <w:szCs w:val="24"/>
         </w:rPr>
@@ -1858,12 +1860,14 @@
           <w:numId w:val="11"/>
         </w:numPr>
         <w:rPr>
-          <w:sz w:val="24"/>
-          <w:szCs w:val="24"/>
-        </w:rPr>
-      </w:pPr>
-      <w:r>
-        <w:rPr>
+          <w:b/>
+          <w:sz w:val="24"/>
+          <w:szCs w:val="24"/>
+        </w:rPr>
+      </w:pPr>
+      <w:r>
+        <w:rPr>
+          <w:b/>
           <w:sz w:val="24"/>
           <w:szCs w:val="24"/>
         </w:rPr>
@@ -1912,12 +1916,14 @@
           <w:numId w:val="11"/>
         </w:numPr>
         <w:rPr>
-          <w:sz w:val="24"/>
-          <w:szCs w:val="24"/>
-        </w:rPr>
-      </w:pPr>
-      <w:r>
-        <w:rPr>
+          <w:b/>
+          <w:sz w:val="24"/>
+          <w:szCs w:val="24"/>
+        </w:rPr>
+      </w:pPr>
+      <w:r>
+        <w:rPr>
+          <w:b/>
           <w:sz w:val="24"/>
           <w:szCs w:val="24"/>
         </w:rPr>
@@ -1999,12 +2005,14 @@
           <w:numId w:val="11"/>
         </w:numPr>
         <w:rPr>
-          <w:sz w:val="24"/>
-          <w:szCs w:val="24"/>
-        </w:rPr>
-      </w:pPr>
-      <w:r>
-        <w:rPr>
+          <w:b/>
+          <w:sz w:val="24"/>
+          <w:szCs w:val="24"/>
+        </w:rPr>
+      </w:pPr>
+      <w:r>
+        <w:rPr>
+          <w:b/>
           <w:sz w:val="24"/>
           <w:szCs w:val="24"/>
         </w:rPr>
@@ -2069,12 +2077,14 @@
           <w:numId w:val="11"/>
         </w:numPr>
         <w:rPr>
-          <w:sz w:val="24"/>
-          <w:szCs w:val="24"/>
-        </w:rPr>
-      </w:pPr>
-      <w:r>
-        <w:rPr>
+          <w:b/>
+          <w:sz w:val="24"/>
+          <w:szCs w:val="24"/>
+        </w:rPr>
+      </w:pPr>
+      <w:r>
+        <w:rPr>
+          <w:b/>
           <w:sz w:val="24"/>
           <w:szCs w:val="24"/>
         </w:rPr>
@@ -2762,7 +2772,7 @@
           <v:shape id="_x0000_i1025" type="#_x0000_t75" style="width:443.25pt;height:331.5pt" o:ole="">
             <v:imagedata r:id="rId10" o:title=""/>
           </v:shape>
-          <o:OLEObject Type="Embed" ProgID="PowerPoint.Slide.12" ShapeID="_x0000_i1025" DrawAspect="Content" ObjectID="_1332900121" r:id="rId11"/>
+          <o:OLEObject Type="Embed" ProgID="PowerPoint.Slide.12" ShapeID="_x0000_i1025" DrawAspect="Content" ObjectID="_1333017756" r:id="rId11"/>
         </w:object>
       </w:r>
       <w:r>
@@ -4229,9 +4239,641 @@
     </w:p>
     <w:p>
       <w:pPr>
-        <w:pStyle w:val="ListParagraph"/>
+        <w:rPr>
+          <w:rFonts w:ascii="Calibri" w:eastAsia="Times New Roman" w:hAnsi="Calibri" w:cs="Times New Roman"/>
+          <w:sz w:val="24"/>
+          <w:szCs w:val="24"/>
+          <w:lang w:val="en-US" w:eastAsia="zh-CN"/>
+        </w:rPr>
+      </w:pPr>
+      <w:r>
+        <w:rPr>
+          <w:rFonts w:ascii="Calibri" w:eastAsia="Times New Roman" w:hAnsi="Calibri" w:cs="Times New Roman"/>
+          <w:sz w:val="24"/>
+          <w:szCs w:val="24"/>
+        </w:rPr>
+        <w:br w:type="page"/>
+      </w:r>
+    </w:p>
+    <w:p>
+      <w:pPr>
+        <w:pStyle w:val="ListParagraph"/>
+        <w:numPr>
+          <w:ilvl w:val="0"/>
+          <w:numId w:val="2"/>
+        </w:numPr>
         <w:spacing w:after="0"/>
-        <w:ind w:left="360"/>
+        <w:outlineLvl w:val="0"/>
+        <w:rPr>
+          <w:b/>
+          <w:sz w:val="26"/>
+          <w:szCs w:val="26"/>
+        </w:rPr>
+      </w:pPr>
+      <w:r>
+        <w:rPr>
+          <w:b/>
+          <w:sz w:val="26"/>
+          <w:szCs w:val="26"/>
+        </w:rPr>
+        <w:lastRenderedPageBreak/>
+        <w:t>Detector’s Algorithm Design</w:t>
+      </w:r>
+    </w:p>
+    <w:p>
+      <w:pPr>
+        <w:spacing w:after="0"/>
+        <w:outlineLvl w:val="0"/>
+        <w:rPr>
+          <w:sz w:val="24"/>
+          <w:szCs w:val="24"/>
+        </w:rPr>
+      </w:pPr>
+    </w:p>
+    <w:p>
+      <w:pPr>
+        <w:spacing w:after="0" w:line="324" w:lineRule="auto"/>
+        <w:rPr>
+          <w:rFonts w:ascii="Calibri" w:eastAsia="Calibri" w:hAnsi="Calibri" w:cs="Times New Roman"/>
+          <w:sz w:val="24"/>
+          <w:szCs w:val="24"/>
+        </w:rPr>
+      </w:pPr>
+      <w:r>
+        <w:rPr>
+          <w:rFonts w:ascii="Calibri" w:eastAsia="Calibri" w:hAnsi="Calibri" w:cs="Times New Roman"/>
+          <w:sz w:val="24"/>
+          <w:szCs w:val="24"/>
+        </w:rPr>
+        <w:t>A number of improvements have been made to the detector since the V0.0 release of SyncSharp.</w:t>
+      </w:r>
+    </w:p>
+    <w:p>
+      <w:pPr>
+        <w:numPr>
+          <w:ilvl w:val="0"/>
+          <w:numId w:val="17"/>
+        </w:numPr>
+        <w:spacing w:after="0" w:line="324" w:lineRule="auto"/>
+        <w:rPr>
+          <w:rFonts w:ascii="Calibri" w:eastAsia="Calibri" w:hAnsi="Calibri" w:cs="Times New Roman"/>
+          <w:sz w:val="24"/>
+          <w:szCs w:val="24"/>
+        </w:rPr>
+      </w:pPr>
+      <w:r>
+        <w:rPr>
+          <w:rFonts w:ascii="Calibri" w:eastAsia="Calibri" w:hAnsi="Calibri" w:cs="Times New Roman"/>
+          <w:sz w:val="24"/>
+          <w:szCs w:val="24"/>
+        </w:rPr>
+        <w:t>Changes needed to be made to accommodate the new meta data structure we adopted.  We moved from a List of FileUnits to CustomDictionary objects.</w:t>
+      </w:r>
+    </w:p>
+    <w:p>
+      <w:pPr>
+        <w:numPr>
+          <w:ilvl w:val="0"/>
+          <w:numId w:val="17"/>
+        </w:numPr>
+        <w:spacing w:after="0" w:line="324" w:lineRule="auto"/>
+        <w:rPr>
+          <w:rFonts w:ascii="Calibri" w:eastAsia="Calibri" w:hAnsi="Calibri" w:cs="Times New Roman"/>
+          <w:sz w:val="24"/>
+          <w:szCs w:val="24"/>
+        </w:rPr>
+      </w:pPr>
+      <w:r>
+        <w:rPr>
+          <w:rFonts w:ascii="Calibri" w:eastAsia="Calibri" w:hAnsi="Calibri" w:cs="Times New Roman"/>
+          <w:sz w:val="24"/>
+          <w:szCs w:val="24"/>
+        </w:rPr>
+        <w:t>The detector no longer needed to compare files against the source/target folders (except for removing excluded files, and estimating required disc space for sync), as there was no longer a need to determine file/folder actions.  This task was transferred to the reconciler.  Instead the detector only needed to determine which files were created/deleted/modified on source and target folder separately.</w:t>
+      </w:r>
+    </w:p>
+    <w:p>
+      <w:pPr>
+        <w:numPr>
+          <w:ilvl w:val="0"/>
+          <w:numId w:val="17"/>
+        </w:numPr>
+        <w:spacing w:after="0" w:line="324" w:lineRule="auto"/>
+        <w:rPr>
+          <w:rFonts w:ascii="Calibri" w:eastAsia="Calibri" w:hAnsi="Calibri" w:cs="Times New Roman"/>
+          <w:sz w:val="24"/>
+          <w:szCs w:val="24"/>
+        </w:rPr>
+      </w:pPr>
+      <w:r>
+        <w:rPr>
+          <w:rFonts w:ascii="Calibri" w:eastAsia="Calibri" w:hAnsi="Calibri" w:cs="Times New Roman"/>
+          <w:sz w:val="24"/>
+          <w:szCs w:val="24"/>
+        </w:rPr>
+        <w:t>The V0.0 detector did not have a file/folder exclusion functions.  This was one of the major additions to the new detector.</w:t>
+      </w:r>
+    </w:p>
+    <w:p>
+      <w:pPr>
+        <w:spacing w:after="0" w:line="324" w:lineRule="auto"/>
+        <w:rPr>
+          <w:rFonts w:ascii="Calibri" w:eastAsia="Calibri" w:hAnsi="Calibri" w:cs="Times New Roman"/>
+          <w:sz w:val="24"/>
+          <w:szCs w:val="24"/>
+        </w:rPr>
+      </w:pPr>
+    </w:p>
+    <w:p>
+      <w:pPr>
+        <w:spacing w:after="0" w:line="324" w:lineRule="auto"/>
+        <w:rPr>
+          <w:rFonts w:ascii="Calibri" w:eastAsia="Calibri" w:hAnsi="Calibri" w:cs="Times New Roman"/>
+          <w:sz w:val="24"/>
+          <w:szCs w:val="24"/>
+        </w:rPr>
+      </w:pPr>
+      <w:r>
+        <w:rPr>
+          <w:rFonts w:ascii="Calibri" w:eastAsia="Calibri" w:hAnsi="Calibri" w:cs="Times New Roman"/>
+          <w:sz w:val="24"/>
+          <w:szCs w:val="24"/>
+        </w:rPr>
+        <w:t>Problems and Solutions</w:t>
+      </w:r>
+    </w:p>
+    <w:p>
+      <w:pPr>
+        <w:spacing w:after="0" w:line="324" w:lineRule="auto"/>
+        <w:rPr>
+          <w:rFonts w:ascii="Calibri" w:eastAsia="Calibri" w:hAnsi="Calibri" w:cs="Times New Roman"/>
+          <w:sz w:val="24"/>
+          <w:szCs w:val="24"/>
+        </w:rPr>
+      </w:pPr>
+    </w:p>
+    <w:p>
+      <w:pPr>
+        <w:spacing w:after="0" w:line="324" w:lineRule="auto"/>
+        <w:rPr>
+          <w:rFonts w:ascii="Calibri" w:eastAsia="Calibri" w:hAnsi="Calibri" w:cs="Times New Roman"/>
+          <w:sz w:val="24"/>
+          <w:szCs w:val="24"/>
+        </w:rPr>
+      </w:pPr>
+      <w:r>
+        <w:rPr>
+          <w:rFonts w:ascii="Calibri" w:eastAsia="Calibri" w:hAnsi="Calibri" w:cs="Times New Roman"/>
+          <w:sz w:val="24"/>
+          <w:szCs w:val="24"/>
+        </w:rPr>
+        <w:t>Most of the problems involved folder/file filtering.</w:t>
+      </w:r>
+    </w:p>
+    <w:p>
+      <w:pPr>
+        <w:spacing w:after="0" w:line="324" w:lineRule="auto"/>
+        <w:rPr>
+          <w:rFonts w:ascii="Calibri" w:eastAsia="Calibri" w:hAnsi="Calibri" w:cs="Times New Roman"/>
+          <w:sz w:val="24"/>
+          <w:szCs w:val="24"/>
+        </w:rPr>
+      </w:pPr>
+      <w:r>
+        <w:rPr>
+          <w:rFonts w:ascii="Calibri" w:eastAsia="Calibri" w:hAnsi="Calibri" w:cs="Times New Roman"/>
+          <w:sz w:val="24"/>
+          <w:szCs w:val="24"/>
+        </w:rPr>
+        <w:t>Initially the idea was to completely exclude (skip) files/folders that are filtered, as the detector was gathering the current folder information.  This resulted in some problems:</w:t>
+      </w:r>
+    </w:p>
+    <w:p>
+      <w:pPr>
+        <w:numPr>
+          <w:ilvl w:val="0"/>
+          <w:numId w:val="18"/>
+        </w:numPr>
+        <w:spacing w:after="0" w:line="324" w:lineRule="auto"/>
+        <w:rPr>
+          <w:rFonts w:ascii="Calibri" w:eastAsia="Calibri" w:hAnsi="Calibri" w:cs="Times New Roman"/>
+          <w:sz w:val="24"/>
+          <w:szCs w:val="24"/>
+        </w:rPr>
+      </w:pPr>
+      <w:r>
+        <w:rPr>
+          <w:rFonts w:ascii="Calibri" w:eastAsia="Calibri" w:hAnsi="Calibri" w:cs="Times New Roman"/>
+          <w:sz w:val="24"/>
+          <w:szCs w:val="24"/>
+        </w:rPr>
+        <w:t>Previous state of excluded files was not captured.  This means that when the filters were removed, these files would have been seen as conflicting creations on both source and target (when either one has been modified).  This resulted in a lot of unnecessary duplicate files.</w:t>
+      </w:r>
+    </w:p>
+    <w:p>
+      <w:pPr>
+        <w:numPr>
+          <w:ilvl w:val="0"/>
+          <w:numId w:val="18"/>
+        </w:numPr>
+        <w:spacing w:after="0" w:line="324" w:lineRule="auto"/>
+        <w:rPr>
+          <w:rFonts w:ascii="Calibri" w:eastAsia="Calibri" w:hAnsi="Calibri" w:cs="Times New Roman"/>
+          <w:sz w:val="24"/>
+          <w:szCs w:val="24"/>
+        </w:rPr>
+      </w:pPr>
+      <w:r>
+        <w:rPr>
+          <w:rFonts w:ascii="Calibri" w:eastAsia="Calibri" w:hAnsi="Calibri" w:cs="Times New Roman"/>
+          <w:sz w:val="24"/>
+          <w:szCs w:val="24"/>
+        </w:rPr>
+        <w:t>Folders are treated differently from files by the reconciler.  Using this method to exclude folders, resulted in their deletion whenever they were excluded.</w:t>
+      </w:r>
+    </w:p>
+    <w:p>
+      <w:pPr>
+        <w:numPr>
+          <w:ilvl w:val="0"/>
+          <w:numId w:val="18"/>
+        </w:numPr>
+        <w:spacing w:after="0" w:line="324" w:lineRule="auto"/>
+        <w:rPr>
+          <w:rFonts w:ascii="Calibri" w:eastAsia="Calibri" w:hAnsi="Calibri" w:cs="Times New Roman"/>
+          <w:sz w:val="24"/>
+          <w:szCs w:val="24"/>
+        </w:rPr>
+      </w:pPr>
+      <w:r>
+        <w:rPr>
+          <w:rFonts w:ascii="Calibri" w:eastAsia="Calibri" w:hAnsi="Calibri" w:cs="Times New Roman"/>
+          <w:sz w:val="24"/>
+          <w:szCs w:val="24"/>
+        </w:rPr>
+        <w:t>Filtering each side separately caused problems when filtering attributes, as users may change the attributes of one file and not the other, resulting in inconsistent behaviour.</w:t>
+      </w:r>
+    </w:p>
+    <w:p>
+      <w:pPr>
+        <w:spacing w:after="0" w:line="324" w:lineRule="auto"/>
+        <w:rPr>
+          <w:rFonts w:ascii="Calibri" w:eastAsia="Calibri" w:hAnsi="Calibri" w:cs="Times New Roman"/>
+          <w:sz w:val="24"/>
+          <w:szCs w:val="24"/>
+        </w:rPr>
+      </w:pPr>
+    </w:p>
+    <w:p>
+      <w:pPr>
+        <w:spacing w:after="0" w:line="324" w:lineRule="auto"/>
+        <w:rPr>
+          <w:rFonts w:ascii="Calibri" w:eastAsia="Calibri" w:hAnsi="Calibri" w:cs="Times New Roman"/>
+          <w:sz w:val="24"/>
+          <w:szCs w:val="24"/>
+        </w:rPr>
+      </w:pPr>
+      <w:r>
+        <w:rPr>
+          <w:rFonts w:ascii="Calibri" w:eastAsia="Calibri" w:hAnsi="Calibri" w:cs="Times New Roman"/>
+          <w:sz w:val="24"/>
+          <w:szCs w:val="24"/>
+        </w:rPr>
+        <w:t>These problems were solved by:</w:t>
+      </w:r>
+    </w:p>
+    <w:p>
+      <w:pPr>
+        <w:numPr>
+          <w:ilvl w:val="0"/>
+          <w:numId w:val="19"/>
+        </w:numPr>
+        <w:spacing w:after="0" w:line="324" w:lineRule="auto"/>
+        <w:rPr>
+          <w:rFonts w:ascii="Calibri" w:eastAsia="Calibri" w:hAnsi="Calibri" w:cs="Times New Roman"/>
+          <w:sz w:val="24"/>
+          <w:szCs w:val="24"/>
+        </w:rPr>
+      </w:pPr>
+      <w:r>
+        <w:rPr>
+          <w:rFonts w:ascii="Calibri" w:eastAsia="Calibri" w:hAnsi="Calibri" w:cs="Times New Roman"/>
+          <w:sz w:val="24"/>
+          <w:szCs w:val="24"/>
+        </w:rPr>
+        <w:t>Checking if the same file has been excluded on either source/target folders before excluding them.  E.g. when filtering files with read-only attributes.  Pairs of files with at least one of them tagged read-only will be filtered.</w:t>
+      </w:r>
+    </w:p>
+    <w:p>
+      <w:pPr>
+        <w:numPr>
+          <w:ilvl w:val="0"/>
+          <w:numId w:val="19"/>
+        </w:numPr>
+        <w:spacing w:after="0" w:line="324" w:lineRule="auto"/>
+        <w:rPr>
+          <w:rFonts w:ascii="Calibri" w:eastAsia="Calibri" w:hAnsi="Calibri" w:cs="Times New Roman"/>
+          <w:sz w:val="24"/>
+          <w:szCs w:val="24"/>
+        </w:rPr>
+      </w:pPr>
+      <w:r>
+        <w:rPr>
+          <w:rFonts w:ascii="Calibri" w:eastAsia="Calibri" w:hAnsi="Calibri" w:cs="Times New Roman"/>
+          <w:sz w:val="24"/>
+          <w:szCs w:val="24"/>
+        </w:rPr>
+        <w:lastRenderedPageBreak/>
+        <w:t>Adding excluded files/folders to the clean list.  No actions will be performed on these files, and they will be added into the metadata, saving their state for the next synchronization.</w:t>
+      </w:r>
+    </w:p>
+    <w:p>
+      <w:pPr>
+        <w:spacing w:after="0" w:line="324" w:lineRule="auto"/>
+        <w:rPr>
+          <w:rFonts w:ascii="Calibri" w:eastAsia="Calibri" w:hAnsi="Calibri" w:cs="Times New Roman"/>
+          <w:sz w:val="24"/>
+          <w:szCs w:val="24"/>
+        </w:rPr>
+      </w:pPr>
+    </w:p>
+    <w:p>
+      <w:pPr>
+        <w:spacing w:after="0" w:line="324" w:lineRule="auto"/>
+        <w:rPr>
+          <w:rFonts w:ascii="Calibri" w:eastAsia="Calibri" w:hAnsi="Calibri" w:cs="Times New Roman"/>
+          <w:sz w:val="24"/>
+          <w:szCs w:val="24"/>
+        </w:rPr>
+      </w:pPr>
+      <w:r>
+        <w:rPr>
+          <w:rFonts w:ascii="Calibri" w:eastAsia="Calibri" w:hAnsi="Calibri" w:cs="Times New Roman"/>
+          <w:sz w:val="24"/>
+          <w:szCs w:val="24"/>
+        </w:rPr>
+        <w:t>Estimation of disc space required for synchronization:</w:t>
+      </w:r>
+    </w:p>
+    <w:p>
+      <w:pPr>
+        <w:spacing w:after="0" w:line="324" w:lineRule="auto"/>
+        <w:rPr>
+          <w:rFonts w:ascii="Calibri" w:eastAsia="Calibri" w:hAnsi="Calibri" w:cs="Times New Roman"/>
+          <w:sz w:val="24"/>
+          <w:szCs w:val="24"/>
+        </w:rPr>
+      </w:pPr>
+    </w:p>
+    <w:p>
+      <w:pPr>
+        <w:spacing w:after="0" w:line="324" w:lineRule="auto"/>
+        <w:rPr>
+          <w:rFonts w:ascii="Calibri" w:eastAsia="Calibri" w:hAnsi="Calibri" w:cs="Times New Roman"/>
+          <w:sz w:val="24"/>
+          <w:szCs w:val="24"/>
+        </w:rPr>
+      </w:pPr>
+      <w:r>
+        <w:rPr>
+          <w:rFonts w:ascii="Calibri" w:eastAsia="Calibri" w:hAnsi="Calibri" w:cs="Times New Roman"/>
+          <w:sz w:val="24"/>
+          <w:szCs w:val="24"/>
+        </w:rPr>
+        <w:t>Problems occurred during first time sync, and if both folders were already synchronized.  Our algorithm initially added the file sizes of all dirty files as estimated disc space required.  This resulted in double counting. Preventing the users from synching their files, if source/target folder was already greater than the remaining disc size.</w:t>
+      </w:r>
+    </w:p>
+    <w:p>
+      <w:pPr>
+        <w:spacing w:after="0" w:line="324" w:lineRule="auto"/>
+        <w:rPr>
+          <w:rFonts w:ascii="Calibri" w:eastAsia="Calibri" w:hAnsi="Calibri" w:cs="Times New Roman"/>
+          <w:sz w:val="24"/>
+          <w:szCs w:val="24"/>
+        </w:rPr>
+      </w:pPr>
+    </w:p>
+    <w:p>
+      <w:pPr>
+        <w:spacing w:after="0" w:line="324" w:lineRule="auto"/>
+        <w:rPr>
+          <w:sz w:val="24"/>
+          <w:szCs w:val="24"/>
+        </w:rPr>
+      </w:pPr>
+      <w:r>
+        <w:rPr>
+          <w:rFonts w:ascii="Calibri" w:eastAsia="Calibri" w:hAnsi="Calibri" w:cs="Times New Roman"/>
+          <w:sz w:val="24"/>
+          <w:szCs w:val="24"/>
+        </w:rPr>
+        <w:t>This was resolved, by taking the difference in file sizes on their corresponding folders, when a file is detected to have been created/modified.  This solves the problems and results in more accurate estimation of disc space required.</w:t>
+      </w:r>
+    </w:p>
+    <w:p>
+      <w:pPr>
+        <w:rPr>
+          <w:sz w:val="24"/>
+          <w:szCs w:val="24"/>
+        </w:rPr>
+      </w:pPr>
+      <w:r>
+        <w:rPr>
+          <w:sz w:val="24"/>
+          <w:szCs w:val="24"/>
+        </w:rPr>
+        <w:br w:type="page"/>
+      </w:r>
+    </w:p>
+    <w:p>
+      <w:pPr>
+        <w:pStyle w:val="ListParagraph"/>
+        <w:numPr>
+          <w:ilvl w:val="0"/>
+          <w:numId w:val="2"/>
+        </w:numPr>
+        <w:spacing w:after="0"/>
+        <w:outlineLvl w:val="0"/>
+        <w:rPr>
+          <w:rFonts w:ascii="Calibri" w:eastAsia="Times New Roman" w:hAnsi="Calibri" w:cs="Times New Roman"/>
+          <w:b/>
+          <w:sz w:val="26"/>
+          <w:szCs w:val="26"/>
+        </w:rPr>
+      </w:pPr>
+      <w:r>
+        <w:rPr>
+          <w:b/>
+          <w:sz w:val="26"/>
+          <w:szCs w:val="26"/>
+        </w:rPr>
+        <w:lastRenderedPageBreak/>
+        <w:t>Logger</w:t>
+      </w:r>
+    </w:p>
+    <w:p>
+      <w:pPr>
+        <w:spacing w:after="0"/>
+        <w:outlineLvl w:val="0"/>
+        <w:rPr>
+          <w:sz w:val="24"/>
+          <w:szCs w:val="24"/>
+        </w:rPr>
+      </w:pPr>
+    </w:p>
+    <w:p>
+      <w:pPr>
+        <w:spacing w:line="324" w:lineRule="auto"/>
+        <w:rPr>
+          <w:b/>
+          <w:sz w:val="24"/>
+          <w:szCs w:val="24"/>
+          <w:u w:val="single"/>
+        </w:rPr>
+      </w:pPr>
+      <w:r>
+        <w:rPr>
+          <w:rFonts w:ascii="Calibri" w:eastAsia="Calibri" w:hAnsi="Calibri" w:cs="Times New Roman"/>
+          <w:b/>
+          <w:sz w:val="24"/>
+          <w:szCs w:val="24"/>
+          <w:u w:val="single"/>
+        </w:rPr>
+        <w:t>Log system</w:t>
+      </w:r>
+    </w:p>
+    <w:p>
+      <w:pPr>
+        <w:spacing w:line="324" w:lineRule="auto"/>
+        <w:rPr>
+          <w:rFonts w:ascii="Calibri" w:eastAsia="Calibri" w:hAnsi="Calibri" w:cs="Times New Roman"/>
+          <w:sz w:val="24"/>
+          <w:szCs w:val="24"/>
+        </w:rPr>
+      </w:pPr>
+      <w:r>
+        <w:rPr>
+          <w:rFonts w:ascii="Calibri" w:eastAsia="Calibri" w:hAnsi="Calibri" w:cs="Times New Roman"/>
+          <w:sz w:val="24"/>
+          <w:szCs w:val="24"/>
+        </w:rPr>
+        <w:t>Researched, reviewed and filtered existing log systems already available for the C# .NET platform, narrowing down to one main candidate, log4Net; a quick, lightweight, scalable and flexible logging system. Born from the well-established log4J system used for the Java language; similarly log4Net provides for multi-level logging, and customizable xml configuration file options that would facilitate for future changes.</w:t>
+      </w:r>
+    </w:p>
+    <w:p>
+      <w:pPr>
+        <w:spacing w:line="324" w:lineRule="auto"/>
+        <w:rPr>
+          <w:rFonts w:ascii="Calibri" w:eastAsia="Calibri" w:hAnsi="Calibri" w:cs="Times New Roman"/>
+          <w:sz w:val="24"/>
+          <w:szCs w:val="24"/>
+        </w:rPr>
+      </w:pPr>
+      <w:r>
+        <w:rPr>
+          <w:rFonts w:ascii="Calibri" w:eastAsia="Calibri" w:hAnsi="Calibri" w:cs="Times New Roman"/>
+          <w:sz w:val="24"/>
+          <w:szCs w:val="24"/>
+        </w:rPr>
+        <w:t>We had several deliberations and careful considerations, on the basis of pursuing a small footprint and minimal complications. As a consequence, significant had to be incurred before the starting to implement our logging system. We finally opted for a small custom designed logger just sufficient for our purposes.</w:t>
+      </w:r>
+    </w:p>
+    <w:p>
+      <w:pPr>
+        <w:spacing w:line="324" w:lineRule="auto"/>
+        <w:rPr>
+          <w:b/>
+          <w:sz w:val="24"/>
+          <w:szCs w:val="24"/>
+          <w:u w:val="single"/>
+        </w:rPr>
+      </w:pPr>
+      <w:r>
+        <w:rPr>
+          <w:rFonts w:ascii="Calibri" w:eastAsia="Calibri" w:hAnsi="Calibri" w:cs="Times New Roman"/>
+          <w:b/>
+          <w:sz w:val="24"/>
+          <w:szCs w:val="24"/>
+          <w:u w:val="single"/>
+        </w:rPr>
+        <w:t>API docs</w:t>
+      </w:r>
+    </w:p>
+    <w:p>
+      <w:pPr>
+        <w:spacing w:line="324" w:lineRule="auto"/>
+        <w:rPr>
+          <w:rFonts w:ascii="Calibri" w:eastAsia="Calibri" w:hAnsi="Calibri" w:cs="Times New Roman"/>
+          <w:sz w:val="24"/>
+          <w:szCs w:val="24"/>
+        </w:rPr>
+      </w:pPr>
+      <w:r>
+        <w:rPr>
+          <w:rFonts w:ascii="Calibri" w:eastAsia="Calibri" w:hAnsi="Calibri" w:cs="Times New Roman"/>
+          <w:sz w:val="24"/>
+          <w:szCs w:val="24"/>
+        </w:rPr>
+        <w:t xml:space="preserve">In looking to produce an industry standard documentation for our libraries, we set out to review tools that would help achieve just that. Particularly, we were interested in generating a searchable application programming interface that is comprehensive enough to provide for the other major languages in .NET such as VB.Net, etc. </w:t>
+      </w:r>
+    </w:p>
+    <w:p>
+      <w:pPr>
+        <w:spacing w:line="324" w:lineRule="auto"/>
+        <w:rPr>
+          <w:rFonts w:ascii="Calibri" w:eastAsia="Calibri" w:hAnsi="Calibri" w:cs="Times New Roman"/>
+          <w:sz w:val="24"/>
+          <w:szCs w:val="24"/>
+        </w:rPr>
+      </w:pPr>
+      <w:r>
+        <w:rPr>
+          <w:rFonts w:ascii="Calibri" w:eastAsia="Calibri" w:hAnsi="Calibri" w:cs="Times New Roman"/>
+          <w:sz w:val="24"/>
+          <w:szCs w:val="24"/>
+        </w:rPr>
+        <w:t>Then we stumbled upon Sandcastle, a tool much awaited, with extensive functionalities to facilitate visual studio project documentation. Having a mostly command-line interface, we did more searching to find a UI interface that would allow us to efficiently tap on the power of the Sandcastle engine.</w:t>
+      </w:r>
+    </w:p>
+    <w:p>
+      <w:pPr>
+        <w:spacing w:line="324" w:lineRule="auto"/>
+        <w:rPr>
+          <w:rFonts w:ascii="Calibri" w:eastAsia="Calibri" w:hAnsi="Calibri" w:cs="Times New Roman"/>
+          <w:sz w:val="24"/>
+          <w:szCs w:val="24"/>
+        </w:rPr>
+      </w:pPr>
+      <w:r>
+        <w:rPr>
+          <w:rFonts w:ascii="Calibri" w:eastAsia="Calibri" w:hAnsi="Calibri" w:cs="Times New Roman"/>
+          <w:sz w:val="24"/>
+          <w:szCs w:val="24"/>
+        </w:rPr>
+        <w:t xml:space="preserve">The DocProject system was one among other tools that did just that. Thereafter came the learning process to setup and reference our existing C# project for documentation. That turned out to be a painful process due to the poor documentation available for both the above tools. </w:t>
+      </w:r>
+    </w:p>
+    <w:p>
+      <w:pPr>
+        <w:spacing w:line="324" w:lineRule="auto"/>
+        <w:rPr>
+          <w:rFonts w:ascii="Calibri" w:eastAsia="Calibri" w:hAnsi="Calibri" w:cs="Times New Roman"/>
+          <w:sz w:val="24"/>
+          <w:szCs w:val="24"/>
+        </w:rPr>
+      </w:pPr>
+      <w:r>
+        <w:rPr>
+          <w:rFonts w:ascii="Calibri" w:eastAsia="Calibri" w:hAnsi="Calibri" w:cs="Times New Roman"/>
+          <w:sz w:val="24"/>
+          <w:szCs w:val="24"/>
+        </w:rPr>
+        <w:t>After all, the effort paid off, enabling us to come out with a nifty API doc. At the same time, we begin to realize to a greater extent, the value of good and systematic documentation.</w:t>
+      </w:r>
+    </w:p>
+    <w:p>
+      <w:pPr>
+        <w:spacing w:after="0"/>
         <w:outlineLvl w:val="0"/>
         <w:rPr>
           <w:b/>
@@ -4308,7 +4950,7 @@
           <w:rFonts w:asciiTheme="majorHAnsi" w:hAnsiTheme="majorHAnsi" w:cstheme="majorHAnsi"/>
           <w:noProof/>
         </w:rPr>
-        <w:t>5</w:t>
+        <w:t>2</w:t>
       </w:r>
     </w:fldSimple>
     <w:r>
@@ -4601,6 +5243,146 @@
     </w:lvl>
   </w:abstractNum>
   <w:abstractNum w:abstractNumId="1">
+    <w:nsid w:val="0F26633F"/>
+    <w:multiLevelType w:val="hybridMultilevel"/>
+    <w:tmpl w:val="76A89BE6"/>
+    <w:lvl w:ilvl="0" w:tplc="48090003">
+      <w:start w:val="1"/>
+      <w:numFmt w:val="bullet"/>
+      <w:lvlText w:val="o"/>
+      <w:lvlJc w:val="left"/>
+      <w:pPr>
+        <w:tabs>
+          <w:tab w:val="num" w:pos="720"/>
+        </w:tabs>
+        <w:ind w:left="720" w:hanging="360"/>
+      </w:pPr>
+      <w:rPr>
+        <w:rFonts w:ascii="Courier New" w:hAnsi="Courier New" w:cs="Courier New" w:hint="default"/>
+      </w:rPr>
+    </w:lvl>
+    <w:lvl w:ilvl="1" w:tplc="48090003" w:tentative="1">
+      <w:start w:val="1"/>
+      <w:numFmt w:val="bullet"/>
+      <w:lvlText w:val="o"/>
+      <w:lvlJc w:val="left"/>
+      <w:pPr>
+        <w:tabs>
+          <w:tab w:val="num" w:pos="1440"/>
+        </w:tabs>
+        <w:ind w:left="1440" w:hanging="360"/>
+      </w:pPr>
+      <w:rPr>
+        <w:rFonts w:ascii="Courier New" w:hAnsi="Courier New" w:cs="Courier New" w:hint="default"/>
+      </w:rPr>
+    </w:lvl>
+    <w:lvl w:ilvl="2" w:tplc="48090005" w:tentative="1">
+      <w:start w:val="1"/>
+      <w:numFmt w:val="bullet"/>
+      <w:lvlText w:val=""/>
+      <w:lvlJc w:val="left"/>
+      <w:pPr>
+        <w:tabs>
+          <w:tab w:val="num" w:pos="2160"/>
+        </w:tabs>
+        <w:ind w:left="2160" w:hanging="360"/>
+      </w:pPr>
+      <w:rPr>
+        <w:rFonts w:ascii="Wingdings" w:hAnsi="Wingdings" w:hint="default"/>
+      </w:rPr>
+    </w:lvl>
+    <w:lvl w:ilvl="3" w:tplc="48090001" w:tentative="1">
+      <w:start w:val="1"/>
+      <w:numFmt w:val="bullet"/>
+      <w:lvlText w:val=""/>
+      <w:lvlJc w:val="left"/>
+      <w:pPr>
+        <w:tabs>
+          <w:tab w:val="num" w:pos="2880"/>
+        </w:tabs>
+        <w:ind w:left="2880" w:hanging="360"/>
+      </w:pPr>
+      <w:rPr>
+        <w:rFonts w:ascii="Symbol" w:hAnsi="Symbol" w:hint="default"/>
+      </w:rPr>
+    </w:lvl>
+    <w:lvl w:ilvl="4" w:tplc="48090003" w:tentative="1">
+      <w:start w:val="1"/>
+      <w:numFmt w:val="bullet"/>
+      <w:lvlText w:val="o"/>
+      <w:lvlJc w:val="left"/>
+      <w:pPr>
+        <w:tabs>
+          <w:tab w:val="num" w:pos="3600"/>
+        </w:tabs>
+        <w:ind w:left="3600" w:hanging="360"/>
+      </w:pPr>
+      <w:rPr>
+        <w:rFonts w:ascii="Courier New" w:hAnsi="Courier New" w:cs="Courier New" w:hint="default"/>
+      </w:rPr>
+    </w:lvl>
+    <w:lvl w:ilvl="5" w:tplc="48090005" w:tentative="1">
+      <w:start w:val="1"/>
+      <w:numFmt w:val="bullet"/>
+      <w:lvlText w:val=""/>
+      <w:lvlJc w:val="left"/>
+      <w:pPr>
+        <w:tabs>
+          <w:tab w:val="num" w:pos="4320"/>
+        </w:tabs>
+        <w:ind w:left="4320" w:hanging="360"/>
+      </w:pPr>
+      <w:rPr>
+        <w:rFonts w:ascii="Wingdings" w:hAnsi="Wingdings" w:hint="default"/>
+      </w:rPr>
+    </w:lvl>
+    <w:lvl w:ilvl="6" w:tplc="48090001" w:tentative="1">
+      <w:start w:val="1"/>
+      <w:numFmt w:val="bullet"/>
+      <w:lvlText w:val=""/>
+      <w:lvlJc w:val="left"/>
+      <w:pPr>
+        <w:tabs>
+          <w:tab w:val="num" w:pos="5040"/>
+        </w:tabs>
+        <w:ind w:left="5040" w:hanging="360"/>
+      </w:pPr>
+      <w:rPr>
+        <w:rFonts w:ascii="Symbol" w:hAnsi="Symbol" w:hint="default"/>
+      </w:rPr>
+    </w:lvl>
+    <w:lvl w:ilvl="7" w:tplc="48090003" w:tentative="1">
+      <w:start w:val="1"/>
+      <w:numFmt w:val="bullet"/>
+      <w:lvlText w:val="o"/>
+      <w:lvlJc w:val="left"/>
+      <w:pPr>
+        <w:tabs>
+          <w:tab w:val="num" w:pos="5760"/>
+        </w:tabs>
+        <w:ind w:left="5760" w:hanging="360"/>
+      </w:pPr>
+      <w:rPr>
+        <w:rFonts w:ascii="Courier New" w:hAnsi="Courier New" w:cs="Courier New" w:hint="default"/>
+      </w:rPr>
+    </w:lvl>
+    <w:lvl w:ilvl="8" w:tplc="48090005" w:tentative="1">
+      <w:start w:val="1"/>
+      <w:numFmt w:val="bullet"/>
+      <w:lvlText w:val=""/>
+      <w:lvlJc w:val="left"/>
+      <w:pPr>
+        <w:tabs>
+          <w:tab w:val="num" w:pos="6480"/>
+        </w:tabs>
+        <w:ind w:left="6480" w:hanging="360"/>
+      </w:pPr>
+      <w:rPr>
+        <w:rFonts w:ascii="Wingdings" w:hAnsi="Wingdings" w:hint="default"/>
+      </w:rPr>
+    </w:lvl>
+  </w:abstractNum>
+  <w:abstractNum w:abstractNumId="2">
     <w:nsid w:val="2EBE7831"/>
     <w:multiLevelType w:val="hybridMultilevel"/>
     <w:tmpl w:val="763C78BE"/>
@@ -4713,7 +5495,7 @@
       </w:rPr>
     </w:lvl>
   </w:abstractNum>
-  <w:abstractNum w:abstractNumId="2">
+  <w:abstractNum w:abstractNumId="3">
     <w:nsid w:val="3D85479C"/>
     <w:multiLevelType w:val="hybridMultilevel"/>
     <w:tmpl w:val="C6068722"/>
@@ -4826,7 +5608,147 @@
       </w:rPr>
     </w:lvl>
   </w:abstractNum>
-  <w:abstractNum w:abstractNumId="3">
+  <w:abstractNum w:abstractNumId="4">
+    <w:nsid w:val="3F317CE3"/>
+    <w:multiLevelType w:val="hybridMultilevel"/>
+    <w:tmpl w:val="D7265806"/>
+    <w:lvl w:ilvl="0" w:tplc="48090003">
+      <w:start w:val="1"/>
+      <w:numFmt w:val="bullet"/>
+      <w:lvlText w:val="o"/>
+      <w:lvlJc w:val="left"/>
+      <w:pPr>
+        <w:tabs>
+          <w:tab w:val="num" w:pos="720"/>
+        </w:tabs>
+        <w:ind w:left="720" w:hanging="360"/>
+      </w:pPr>
+      <w:rPr>
+        <w:rFonts w:ascii="Courier New" w:hAnsi="Courier New" w:cs="Courier New" w:hint="default"/>
+      </w:rPr>
+    </w:lvl>
+    <w:lvl w:ilvl="1" w:tplc="48090003" w:tentative="1">
+      <w:start w:val="1"/>
+      <w:numFmt w:val="bullet"/>
+      <w:lvlText w:val="o"/>
+      <w:lvlJc w:val="left"/>
+      <w:pPr>
+        <w:tabs>
+          <w:tab w:val="num" w:pos="1440"/>
+        </w:tabs>
+        <w:ind w:left="1440" w:hanging="360"/>
+      </w:pPr>
+      <w:rPr>
+        <w:rFonts w:ascii="Courier New" w:hAnsi="Courier New" w:cs="Courier New" w:hint="default"/>
+      </w:rPr>
+    </w:lvl>
+    <w:lvl w:ilvl="2" w:tplc="48090005" w:tentative="1">
+      <w:start w:val="1"/>
+      <w:numFmt w:val="bullet"/>
+      <w:lvlText w:val=""/>
+      <w:lvlJc w:val="left"/>
+      <w:pPr>
+        <w:tabs>
+          <w:tab w:val="num" w:pos="2160"/>
+        </w:tabs>
+        <w:ind w:left="2160" w:hanging="360"/>
+      </w:pPr>
+      <w:rPr>
+        <w:rFonts w:ascii="Wingdings" w:hAnsi="Wingdings" w:hint="default"/>
+      </w:rPr>
+    </w:lvl>
+    <w:lvl w:ilvl="3" w:tplc="48090001" w:tentative="1">
+      <w:start w:val="1"/>
+      <w:numFmt w:val="bullet"/>
+      <w:lvlText w:val=""/>
+      <w:lvlJc w:val="left"/>
+      <w:pPr>
+        <w:tabs>
+          <w:tab w:val="num" w:pos="2880"/>
+        </w:tabs>
+        <w:ind w:left="2880" w:hanging="360"/>
+      </w:pPr>
+      <w:rPr>
+        <w:rFonts w:ascii="Symbol" w:hAnsi="Symbol" w:hint="default"/>
+      </w:rPr>
+    </w:lvl>
+    <w:lvl w:ilvl="4" w:tplc="48090003" w:tentative="1">
+      <w:start w:val="1"/>
+      <w:numFmt w:val="bullet"/>
+      <w:lvlText w:val="o"/>
+      <w:lvlJc w:val="left"/>
+      <w:pPr>
+        <w:tabs>
+          <w:tab w:val="num" w:pos="3600"/>
+        </w:tabs>
+        <w:ind w:left="3600" w:hanging="360"/>
+      </w:pPr>
+      <w:rPr>
+        <w:rFonts w:ascii="Courier New" w:hAnsi="Courier New" w:cs="Courier New" w:hint="default"/>
+      </w:rPr>
+    </w:lvl>
+    <w:lvl w:ilvl="5" w:tplc="48090005" w:tentative="1">
+      <w:start w:val="1"/>
+      <w:numFmt w:val="bullet"/>
+      <w:lvlText w:val=""/>
+      <w:lvlJc w:val="left"/>
+      <w:pPr>
+        <w:tabs>
+          <w:tab w:val="num" w:pos="4320"/>
+        </w:tabs>
+        <w:ind w:left="4320" w:hanging="360"/>
+      </w:pPr>
+      <w:rPr>
+        <w:rFonts w:ascii="Wingdings" w:hAnsi="Wingdings" w:hint="default"/>
+      </w:rPr>
+    </w:lvl>
+    <w:lvl w:ilvl="6" w:tplc="48090001" w:tentative="1">
+      <w:start w:val="1"/>
+      <w:numFmt w:val="bullet"/>
+      <w:lvlText w:val=""/>
+      <w:lvlJc w:val="left"/>
+      <w:pPr>
+        <w:tabs>
+          <w:tab w:val="num" w:pos="5040"/>
+        </w:tabs>
+        <w:ind w:left="5040" w:hanging="360"/>
+      </w:pPr>
+      <w:rPr>
+        <w:rFonts w:ascii="Symbol" w:hAnsi="Symbol" w:hint="default"/>
+      </w:rPr>
+    </w:lvl>
+    <w:lvl w:ilvl="7" w:tplc="48090003" w:tentative="1">
+      <w:start w:val="1"/>
+      <w:numFmt w:val="bullet"/>
+      <w:lvlText w:val="o"/>
+      <w:lvlJc w:val="left"/>
+      <w:pPr>
+        <w:tabs>
+          <w:tab w:val="num" w:pos="5760"/>
+        </w:tabs>
+        <w:ind w:left="5760" w:hanging="360"/>
+      </w:pPr>
+      <w:rPr>
+        <w:rFonts w:ascii="Courier New" w:hAnsi="Courier New" w:cs="Courier New" w:hint="default"/>
+      </w:rPr>
+    </w:lvl>
+    <w:lvl w:ilvl="8" w:tplc="48090005" w:tentative="1">
+      <w:start w:val="1"/>
+      <w:numFmt w:val="bullet"/>
+      <w:lvlText w:val=""/>
+      <w:lvlJc w:val="left"/>
+      <w:pPr>
+        <w:tabs>
+          <w:tab w:val="num" w:pos="6480"/>
+        </w:tabs>
+        <w:ind w:left="6480" w:hanging="360"/>
+      </w:pPr>
+      <w:rPr>
+        <w:rFonts w:ascii="Wingdings" w:hAnsi="Wingdings" w:hint="default"/>
+      </w:rPr>
+    </w:lvl>
+  </w:abstractNum>
+  <w:abstractNum w:abstractNumId="5">
     <w:nsid w:val="44DC7AB6"/>
     <w:multiLevelType w:val="hybridMultilevel"/>
     <w:tmpl w:val="F4A2AF2A"/>
@@ -4966,7 +5888,7 @@
       </w:rPr>
     </w:lvl>
   </w:abstractNum>
-  <w:abstractNum w:abstractNumId="4">
+  <w:abstractNum w:abstractNumId="6">
     <w:nsid w:val="505632A3"/>
     <w:multiLevelType w:val="hybridMultilevel"/>
     <w:tmpl w:val="B3F4272C"/>
@@ -5079,7 +6001,147 @@
       </w:rPr>
     </w:lvl>
   </w:abstractNum>
-  <w:abstractNum w:abstractNumId="5">
+  <w:abstractNum w:abstractNumId="7">
+    <w:nsid w:val="50C61072"/>
+    <w:multiLevelType w:val="hybridMultilevel"/>
+    <w:tmpl w:val="50B6D52C"/>
+    <w:lvl w:ilvl="0" w:tplc="48090003">
+      <w:start w:val="1"/>
+      <w:numFmt w:val="bullet"/>
+      <w:lvlText w:val="o"/>
+      <w:lvlJc w:val="left"/>
+      <w:pPr>
+        <w:tabs>
+          <w:tab w:val="num" w:pos="720"/>
+        </w:tabs>
+        <w:ind w:left="720" w:hanging="360"/>
+      </w:pPr>
+      <w:rPr>
+        <w:rFonts w:ascii="Courier New" w:hAnsi="Courier New" w:cs="Courier New" w:hint="default"/>
+      </w:rPr>
+    </w:lvl>
+    <w:lvl w:ilvl="1" w:tplc="48090003" w:tentative="1">
+      <w:start w:val="1"/>
+      <w:numFmt w:val="bullet"/>
+      <w:lvlText w:val="o"/>
+      <w:lvlJc w:val="left"/>
+      <w:pPr>
+        <w:tabs>
+          <w:tab w:val="num" w:pos="1440"/>
+        </w:tabs>
+        <w:ind w:left="1440" w:hanging="360"/>
+      </w:pPr>
+      <w:rPr>
+        <w:rFonts w:ascii="Courier New" w:hAnsi="Courier New" w:cs="Courier New" w:hint="default"/>
+      </w:rPr>
+    </w:lvl>
+    <w:lvl w:ilvl="2" w:tplc="48090005" w:tentative="1">
+      <w:start w:val="1"/>
+      <w:numFmt w:val="bullet"/>
+      <w:lvlText w:val=""/>
+      <w:lvlJc w:val="left"/>
+      <w:pPr>
+        <w:tabs>
+          <w:tab w:val="num" w:pos="2160"/>
+        </w:tabs>
+        <w:ind w:left="2160" w:hanging="360"/>
+      </w:pPr>
+      <w:rPr>
+        <w:rFonts w:ascii="Wingdings" w:hAnsi="Wingdings" w:hint="default"/>
+      </w:rPr>
+    </w:lvl>
+    <w:lvl w:ilvl="3" w:tplc="48090001" w:tentative="1">
+      <w:start w:val="1"/>
+      <w:numFmt w:val="bullet"/>
+      <w:lvlText w:val=""/>
+      <w:lvlJc w:val="left"/>
+      <w:pPr>
+        <w:tabs>
+          <w:tab w:val="num" w:pos="2880"/>
+        </w:tabs>
+        <w:ind w:left="2880" w:hanging="360"/>
+      </w:pPr>
+      <w:rPr>
+        <w:rFonts w:ascii="Symbol" w:hAnsi="Symbol" w:hint="default"/>
+      </w:rPr>
+    </w:lvl>
+    <w:lvl w:ilvl="4" w:tplc="48090003" w:tentative="1">
+      <w:start w:val="1"/>
+      <w:numFmt w:val="bullet"/>
+      <w:lvlText w:val="o"/>
+      <w:lvlJc w:val="left"/>
+      <w:pPr>
+        <w:tabs>
+          <w:tab w:val="num" w:pos="3600"/>
+        </w:tabs>
+        <w:ind w:left="3600" w:hanging="360"/>
+      </w:pPr>
+      <w:rPr>
+        <w:rFonts w:ascii="Courier New" w:hAnsi="Courier New" w:cs="Courier New" w:hint="default"/>
+      </w:rPr>
+    </w:lvl>
+    <w:lvl w:ilvl="5" w:tplc="48090005" w:tentative="1">
+      <w:start w:val="1"/>
+      <w:numFmt w:val="bullet"/>
+      <w:lvlText w:val=""/>
+      <w:lvlJc w:val="left"/>
+      <w:pPr>
+        <w:tabs>
+          <w:tab w:val="num" w:pos="4320"/>
+        </w:tabs>
+        <w:ind w:left="4320" w:hanging="360"/>
+      </w:pPr>
+      <w:rPr>
+        <w:rFonts w:ascii="Wingdings" w:hAnsi="Wingdings" w:hint="default"/>
+      </w:rPr>
+    </w:lvl>
+    <w:lvl w:ilvl="6" w:tplc="48090001" w:tentative="1">
+      <w:start w:val="1"/>
+      <w:numFmt w:val="bullet"/>
+      <w:lvlText w:val=""/>
+      <w:lvlJc w:val="left"/>
+      <w:pPr>
+        <w:tabs>
+          <w:tab w:val="num" w:pos="5040"/>
+        </w:tabs>
+        <w:ind w:left="5040" w:hanging="360"/>
+      </w:pPr>
+      <w:rPr>
+        <w:rFonts w:ascii="Symbol" w:hAnsi="Symbol" w:hint="default"/>
+      </w:rPr>
+    </w:lvl>
+    <w:lvl w:ilvl="7" w:tplc="48090003" w:tentative="1">
+      <w:start w:val="1"/>
+      <w:numFmt w:val="bullet"/>
+      <w:lvlText w:val="o"/>
+      <w:lvlJc w:val="left"/>
+      <w:pPr>
+        <w:tabs>
+          <w:tab w:val="num" w:pos="5760"/>
+        </w:tabs>
+        <w:ind w:left="5760" w:hanging="360"/>
+      </w:pPr>
+      <w:rPr>
+        <w:rFonts w:ascii="Courier New" w:hAnsi="Courier New" w:cs="Courier New" w:hint="default"/>
+      </w:rPr>
+    </w:lvl>
+    <w:lvl w:ilvl="8" w:tplc="48090005" w:tentative="1">
+      <w:start w:val="1"/>
+      <w:numFmt w:val="bullet"/>
+      <w:lvlText w:val=""/>
+      <w:lvlJc w:val="left"/>
+      <w:pPr>
+        <w:tabs>
+          <w:tab w:val="num" w:pos="6480"/>
+        </w:tabs>
+        <w:ind w:left="6480" w:hanging="360"/>
+      </w:pPr>
+      <w:rPr>
+        <w:rFonts w:ascii="Wingdings" w:hAnsi="Wingdings" w:hint="default"/>
+      </w:rPr>
+    </w:lvl>
+  </w:abstractNum>
+  <w:abstractNum w:abstractNumId="8">
     <w:nsid w:val="53801721"/>
     <w:multiLevelType w:val="hybridMultilevel"/>
     <w:tmpl w:val="F44CB2EE"/>
@@ -5192,7 +6254,7 @@
       </w:rPr>
     </w:lvl>
   </w:abstractNum>
-  <w:abstractNum w:abstractNumId="6">
+  <w:abstractNum w:abstractNumId="9">
     <w:nsid w:val="5C794F48"/>
     <w:multiLevelType w:val="hybridMultilevel"/>
     <w:tmpl w:val="688ADFDE"/>
@@ -5305,7 +6367,7 @@
       </w:rPr>
     </w:lvl>
   </w:abstractNum>
-  <w:abstractNum w:abstractNumId="7">
+  <w:abstractNum w:abstractNumId="10">
     <w:nsid w:val="5E1935D0"/>
     <w:multiLevelType w:val="hybridMultilevel"/>
     <w:tmpl w:val="65480842"/>
@@ -5417,7 +6479,7 @@
       </w:rPr>
     </w:lvl>
   </w:abstractNum>
-  <w:abstractNum w:abstractNumId="8">
+  <w:abstractNum w:abstractNumId="11">
     <w:nsid w:val="5F8426ED"/>
     <w:multiLevelType w:val="hybridMultilevel"/>
     <w:tmpl w:val="8A64B908"/>
@@ -5557,7 +6619,7 @@
       </w:rPr>
     </w:lvl>
   </w:abstractNum>
-  <w:abstractNum w:abstractNumId="9">
+  <w:abstractNum w:abstractNumId="12">
     <w:nsid w:val="60590A31"/>
     <w:multiLevelType w:val="hybridMultilevel"/>
     <w:tmpl w:val="43E65144"/>
@@ -5697,7 +6759,7 @@
       </w:rPr>
     </w:lvl>
   </w:abstractNum>
-  <w:abstractNum w:abstractNumId="10">
+  <w:abstractNum w:abstractNumId="13">
     <w:nsid w:val="6705740B"/>
     <w:multiLevelType w:val="hybridMultilevel"/>
     <w:tmpl w:val="641270A4"/>
@@ -5837,7 +6899,7 @@
       </w:rPr>
     </w:lvl>
   </w:abstractNum>
-  <w:abstractNum w:abstractNumId="11">
+  <w:abstractNum w:abstractNumId="14">
     <w:nsid w:val="69F35A78"/>
     <w:multiLevelType w:val="hybridMultilevel"/>
     <w:tmpl w:val="CEECD7EC"/>
@@ -5923,7 +6985,7 @@
       </w:pPr>
     </w:lvl>
   </w:abstractNum>
-  <w:abstractNum w:abstractNumId="12">
+  <w:abstractNum w:abstractNumId="15">
     <w:nsid w:val="6F420725"/>
     <w:multiLevelType w:val="hybridMultilevel"/>
     <w:tmpl w:val="AD5AF38C"/>
@@ -6036,7 +7098,7 @@
       </w:rPr>
     </w:lvl>
   </w:abstractNum>
-  <w:abstractNum w:abstractNumId="13">
+  <w:abstractNum w:abstractNumId="16">
     <w:nsid w:val="7077560D"/>
     <w:multiLevelType w:val="hybridMultilevel"/>
     <w:tmpl w:val="E0CA3C8C"/>
@@ -6149,7 +7211,7 @@
       </w:rPr>
     </w:lvl>
   </w:abstractNum>
-  <w:abstractNum w:abstractNumId="14">
+  <w:abstractNum w:abstractNumId="17">
     <w:nsid w:val="71093A72"/>
     <w:multiLevelType w:val="hybridMultilevel"/>
     <w:tmpl w:val="C178C25C"/>
@@ -6261,7 +7323,7 @@
       </w:rPr>
     </w:lvl>
   </w:abstractNum>
-  <w:abstractNum w:abstractNumId="15">
+  <w:abstractNum w:abstractNumId="18">
     <w:nsid w:val="7AFA1067"/>
     <w:multiLevelType w:val="hybridMultilevel"/>
     <w:tmpl w:val="D7C088A4"/>
@@ -6375,52 +7437,61 @@
     </w:lvl>
   </w:abstractNum>
   <w:num w:numId="1">
-    <w:abstractNumId w:val="12"/>
+    <w:abstractNumId w:val="15"/>
   </w:num>
   <w:num w:numId="2">
+    <w:abstractNumId w:val="14"/>
+  </w:num>
+  <w:num w:numId="3">
+    <w:abstractNumId w:val="5"/>
+  </w:num>
+  <w:num w:numId="4">
+    <w:abstractNumId w:val="13"/>
+  </w:num>
+  <w:num w:numId="5">
     <w:abstractNumId w:val="11"/>
   </w:num>
-  <w:num w:numId="3">
-    <w:abstractNumId w:val="3"/>
-  </w:num>
-  <w:num w:numId="4">
-    <w:abstractNumId w:val="10"/>
-  </w:num>
-  <w:num w:numId="5">
-    <w:abstractNumId w:val="8"/>
-  </w:num>
   <w:num w:numId="6">
-    <w:abstractNumId w:val="9"/>
+    <w:abstractNumId w:val="12"/>
   </w:num>
   <w:num w:numId="7">
     <w:abstractNumId w:val="0"/>
   </w:num>
   <w:num w:numId="8">
-    <w:abstractNumId w:val="14"/>
+    <w:abstractNumId w:val="17"/>
   </w:num>
   <w:num w:numId="9">
+    <w:abstractNumId w:val="10"/>
+  </w:num>
+  <w:num w:numId="10">
+    <w:abstractNumId w:val="9"/>
+  </w:num>
+  <w:num w:numId="11">
+    <w:abstractNumId w:val="8"/>
+  </w:num>
+  <w:num w:numId="12">
+    <w:abstractNumId w:val="3"/>
+  </w:num>
+  <w:num w:numId="13">
+    <w:abstractNumId w:val="6"/>
+  </w:num>
+  <w:num w:numId="14">
+    <w:abstractNumId w:val="2"/>
+  </w:num>
+  <w:num w:numId="15">
+    <w:abstractNumId w:val="18"/>
+  </w:num>
+  <w:num w:numId="16">
+    <w:abstractNumId w:val="16"/>
+  </w:num>
+  <w:num w:numId="17">
+    <w:abstractNumId w:val="1"/>
+  </w:num>
+  <w:num w:numId="18">
     <w:abstractNumId w:val="7"/>
   </w:num>
-  <w:num w:numId="10">
-    <w:abstractNumId w:val="6"/>
-  </w:num>
-  <w:num w:numId="11">
-    <w:abstractNumId w:val="5"/>
-  </w:num>
-  <w:num w:numId="12">
-    <w:abstractNumId w:val="2"/>
-  </w:num>
-  <w:num w:numId="13">
+  <w:num w:numId="19">
     <w:abstractNumId w:val="4"/>
-  </w:num>
-  <w:num w:numId="14">
-    <w:abstractNumId w:val="1"/>
-  </w:num>
-  <w:num w:numId="15">
-    <w:abstractNumId w:val="15"/>
-  </w:num>
-  <w:num w:numId="16">
-    <w:abstractNumId w:val="13"/>
   </w:num>
 </w:numbering>
 </file>
@@ -7002,6 +8073,7 @@
     <w:rsidRoot w:val="00186918"/>
     <w:rsid w:val="00186918"/>
     <w:rsid w:val="00783F1A"/>
+    <w:rsid w:val="0091403B"/>
   </w:rsids>
   <m:mathPr>
     <m:mathFont m:val="Cambria Math"/>
@@ -7182,6 +8254,7 @@
   <w:style w:type="paragraph" w:default="1" w:styleId="Normal">
     <w:name w:val="Normal"/>
     <w:qFormat/>
+    <w:rsid w:val="0091403B"/>
   </w:style>
   <w:style w:type="character" w:default="1" w:styleId="DefaultParagraphFont">
     <w:name w:val="Default Paragraph Font"/>
@@ -7715,7 +8788,7 @@
 </file>
 
 <file path=customXml/itemProps2.xml><?xml version="1.0" encoding="utf-8"?>
-<ds:datastoreItem xmlns:ds="http://schemas.openxmlformats.org/officeDocument/2006/customXml" ds:itemID="{E351A6BC-48D8-44E6-9ED0-B788469EB587}">
+<ds:datastoreItem xmlns:ds="http://schemas.openxmlformats.org/officeDocument/2006/customXml" ds:itemID="{90FAEF52-A58B-4AD4-9088-B6E5668D93A2}">
   <ds:schemaRefs>
     <ds:schemaRef ds:uri="http://schemas.openxmlformats.org/officeDocument/2006/bibliography"/>
   </ds:schemaRefs>

</xml_diff>